<commit_message>
update đặc tả bài toán
</commit_message>
<xml_diff>
--- a/DacTaQuanLyNhanVienNhom03.docx
+++ b/DacTaQuanLyNhanVienNhom03.docx
@@ -171,7 +171,26 @@
           <w:szCs w:val="36"/>
         </w:rPr>
         <w:br/>
-        <w:t>TRƯỜNG ĐẠI HỌC SƯ PHẠM KĨ THUẬT TP.HCM</w:t>
+        <w:t>TRƯỜNG ĐẠI HỌC SƯ PHẠM K</w:t>
+      </w:r>
+      <w:r>
+        <w:rPr>
+          <w:b/>
+          <w:color w:val="000000" w:themeColor="text1"/>
+          <w:sz w:val="36"/>
+          <w:szCs w:val="36"/>
+          <w:lang w:val="en-US"/>
+        </w:rPr>
+        <w:t>Ỹ</w:t>
+      </w:r>
+      <w:r>
+        <w:rPr>
+          <w:b/>
+          <w:color w:val="000000" w:themeColor="text1"/>
+          <w:sz w:val="36"/>
+          <w:szCs w:val="36"/>
+        </w:rPr>
+        <w:t xml:space="preserve"> THUẬT TP.HCM</w:t>
       </w:r>
       <w:r>
         <w:rPr>
@@ -1031,17 +1050,135 @@
         <w:rPr>
           <w:b/>
           <w:bCs/>
-          <w:sz w:val="32"/>
-          <w:szCs w:val="32"/>
-          <w:lang w:val="en-US"/>
-        </w:rPr>
-      </w:pPr>
-      <w:r>
+          <w:sz w:val="36"/>
+          <w:szCs w:val="36"/>
+          <w:lang w:val="en-US"/>
+        </w:rPr>
+      </w:pPr>
+      <w:r>
+        <w:rPr>
+          <w:b/>
+          <w:bCs/>
+          <w:sz w:val="36"/>
+          <w:szCs w:val="36"/>
+          <w:lang w:val="en-US"/>
+        </w:rPr>
+        <w:lastRenderedPageBreak/>
+        <w:t>LỜI NÓI ĐẦU</w:t>
+      </w:r>
+    </w:p>
+    <w:p>
+      <w:pPr>
+        <w:pStyle w:val="ListParagraph"/>
+        <w:spacing w:line="360" w:lineRule="auto"/>
+        <w:ind w:left="0" w:firstLine="709"/>
+        <w:jc w:val="both"/>
+        <w:rPr>
+          <w:lang w:val="en-US"/>
+        </w:rPr>
+      </w:pPr>
+      <w:r>
+        <w:t xml:space="preserve">Phần mềm Excel từ lâu đã được các bộ phận Nhân sự và các cấp quản lý sử dụng để quản lý nhân viên trong nhiều doanh nghiệp. Ngày nay với sự phát triển của công nghệ 4.0 đặc biệt là sự bùng nổ </w:t>
+      </w:r>
+      <w:r>
+        <w:rPr>
+          <w:lang w:val="en-US"/>
+        </w:rPr>
+        <w:t>và phát triển của công nghệ thông tin</w:t>
+      </w:r>
+      <w:r>
+        <w:t xml:space="preserve"> thì việc quản lý nhân viên như chấm công, đánh giá hiệu suất làm việc, … cũng cần có sự nâng cấp và cải tiến. Vì vậy, để có thể hiện thực hoá đươc mục tiêu trên, </w:t>
+      </w:r>
+      <w:r>
+        <w:rPr>
+          <w:lang w:val="en-US"/>
+        </w:rPr>
+        <w:t xml:space="preserve">nhóm </w:t>
+      </w:r>
+      <w:r>
+        <w:t>em đã lên ý tưởng</w:t>
+      </w:r>
+      <w:r>
+        <w:rPr>
+          <w:lang w:val="en-US"/>
+        </w:rPr>
+        <w:t>, ứng dụng những kiến thức học được trong môn học Hệ quản trị cơ sở dữ liệu vào việc</w:t>
+      </w:r>
+      <w:r>
+        <w:t xml:space="preserve"> </w:t>
+      </w:r>
+      <w:r>
+        <w:rPr>
+          <w:lang w:val="en-US"/>
+        </w:rPr>
+        <w:t>“</w:t>
+      </w:r>
+      <w:r>
+        <w:rPr>
+          <w:b/>
+          <w:bCs/>
+          <w:lang w:val="en-US"/>
+        </w:rPr>
+        <w:t>X</w:t>
+      </w:r>
+      <w:r>
+        <w:rPr>
+          <w:b/>
+          <w:bCs/>
+        </w:rPr>
+        <w:t>ây dựng chương trình quản lý nhân viên</w:t>
+      </w:r>
+      <w:r>
+        <w:rPr>
+          <w:lang w:val="en-US"/>
+        </w:rPr>
+        <w:t>”</w:t>
+      </w:r>
+      <w:r>
+        <w:t xml:space="preserve"> trên Windows. Chương trình này giúp các công việc trong công tác quản lý nhân viên chuyển từ thủ công sang tự động. Từ việc quản lý rời rạc trên các file excel thành quản lý tập trung giúp có cái nhìn toàn diện hỗ trợ việc ra quyết định.</w:t>
+      </w:r>
+    </w:p>
+    <w:p>
+      <w:pPr>
         <w:rPr>
           <w:b/>
           <w:bCs/>
           <w:sz w:val="32"/>
           <w:szCs w:val="32"/>
+          <w:lang w:val="en-US"/>
+        </w:rPr>
+      </w:pPr>
+      <w:r>
+        <w:rPr>
+          <w:b/>
+          <w:bCs/>
+          <w:sz w:val="32"/>
+          <w:szCs w:val="32"/>
+          <w:lang w:val="en-US"/>
+        </w:rPr>
+        <w:br w:type="page"/>
+      </w:r>
+    </w:p>
+    <w:p>
+      <w:pPr>
+        <w:pStyle w:val="ListParagraph"/>
+        <w:spacing w:line="360" w:lineRule="auto"/>
+        <w:ind w:left="0"/>
+        <w:jc w:val="center"/>
+        <w:rPr>
+          <w:b/>
+          <w:bCs/>
+          <w:sz w:val="36"/>
+          <w:szCs w:val="36"/>
+          <w:lang w:val="en-US"/>
+        </w:rPr>
+      </w:pPr>
+      <w:r>
+        <w:rPr>
+          <w:b/>
+          <w:bCs/>
+          <w:sz w:val="36"/>
+          <w:szCs w:val="36"/>
           <w:lang w:val="en-US"/>
         </w:rPr>
         <w:lastRenderedPageBreak/>
@@ -1060,6 +1197,8 @@
         <w:rPr>
           <w:b/>
           <w:bCs/>
+          <w:sz w:val="32"/>
+          <w:szCs w:val="32"/>
           <w:lang w:val="en-US"/>
         </w:rPr>
       </w:pPr>
@@ -1067,6 +1206,8 @@
         <w:rPr>
           <w:b/>
           <w:bCs/>
+          <w:sz w:val="32"/>
+          <w:szCs w:val="32"/>
           <w:lang w:val="en-US"/>
         </w:rPr>
         <w:t>Mô tả bài toán</w:t>
@@ -1086,7 +1227,13 @@
         <w:rPr>
           <w:lang w:val="en-US"/>
         </w:rPr>
-        <w:t>Một công ty cần có hệ thống để quản lý nhân viên. Một hệ thống quản lý nhân viên cần lưu trữ nhưng dữ liệu như sau: Quản lý nhân viên, Quản lý trình độ, Quản lý phòng ban, bộ phận, Quản lý Bảo hiểm, Quản lý chức vụ, Quản lý hợp đồng lao động, Quản lý quá trình công tác, Quản lý chấm công, Quản lý lương nhân viên.</w:t>
+        <w:t>Một công ty cần có hệ thống để quản lý nhân viên.</w:t>
+      </w:r>
+      <w:r>
+        <w:rPr>
+          <w:lang w:val="en-US"/>
+        </w:rPr>
+        <w:t xml:space="preserve"> Một hệ thống quản lý nhân viên cần lưu trữ nhưng dữ liệu như sau: Quản lý nhân viên, Quản lý trình độ, Quản lý phòng ban, bộ phận, Quản lý Bảo hiểm, Quản lý chức vụ, Quản lý hợp đồng lao động, Quản lý quá trình công tác, Quản lý chấm công, Quản lý lương nhân viên.</w:t>
       </w:r>
     </w:p>
     <w:p>
@@ -1103,7 +1250,25 @@
         <w:rPr>
           <w:lang w:val="en-US"/>
         </w:rPr>
-        <w:t xml:space="preserve">Quản lý thông tin nhân viên hiệu quả là vấn đề mà nhiều công ty, doanh nghiệp chú trọng hàng đầu. Quá trình đó không hề đơn giản khi thao tác công việc thủ công, nhầm lẫn hay sai sót là điều thường thấy. Thông tin nhân viên bao gồm: Họ tên, Giới tính, ngày sinh, địa chỉ, số CMND, quê quán, nơi ở hiện tại, điện thoại… </w:t>
+        <w:t xml:space="preserve">Quản lý thông tin nhân viên hiệu quả là vấn đề mà nhiều công ty, doanh nghiệp chú trọng hàng đầu. Quá trình đó không hề đơn giản khi thao tác công việc thủ công, nhầm lẫn hay sai sót là điều thường thấy. Thông tin </w:t>
+      </w:r>
+      <w:r>
+        <w:rPr>
+          <w:lang w:val="en-US"/>
+        </w:rPr>
+        <w:t>nhân viên</w:t>
+      </w:r>
+      <w:r>
+        <w:rPr>
+          <w:lang w:val="en-US"/>
+        </w:rPr>
+        <w:t xml:space="preserve"> </w:t>
+      </w:r>
+      <w:r>
+        <w:rPr>
+          <w:lang w:val="en-US"/>
+        </w:rPr>
+        <w:t xml:space="preserve">bao gồm: Họ tên, Giới tính, ngày sinh, địa chỉ, số CMND, quê quán, nơi ở hiện tại, điện thoại… </w:t>
       </w:r>
     </w:p>
     <w:p>
@@ -1137,7 +1302,19 @@
         <w:rPr>
           <w:lang w:val="en-US"/>
         </w:rPr>
-        <w:t>Các nhân viên sẽ có trình độ khác nhau nên cần phân chia trình độ, Quản lý trình độ: thành phần bản thân của mỗi nhân viên, trình độ văn hoá, chuyên môn, trình độ ngoại ngữ…</w:t>
+        <w:t xml:space="preserve">Các nhân viên sẽ có trình độ khác nhau nên cần phân chia trình độ, Quản lý trình độ: </w:t>
+      </w:r>
+      <w:r>
+        <w:rPr>
+          <w:lang w:val="en-US"/>
+        </w:rPr>
+        <w:t>Mã trình độ và tên trình độ</w:t>
+      </w:r>
+      <w:r>
+        <w:rPr>
+          <w:lang w:val="en-US"/>
+        </w:rPr>
+        <w:t>.</w:t>
       </w:r>
     </w:p>
     <w:p>
@@ -1154,7 +1331,31 @@
         <w:rPr>
           <w:lang w:val="en-US"/>
         </w:rPr>
-        <w:t>Nhân sự được phân bổ về các phòng ban để đảm nhận những nhiệm vụ khác nhau. Vì vậy, hệ thống quản lý nhân sự được khuyến khích triển khai theo hệ thống các phòng ban trong tổ chức. Trong đó, phòng nhân sự nắm vai trò cốt lõi trong hệ thống vì phòng ban này sẽ chịu trách nhiệm điều hành, triển khai và báo cáo hiệu quả hoạt động của hệ thống quản lý nhân sự. Quản lý phòng ban, bộ phận gồm các thông tin: các phòng ban, bộ phận trong công ty.</w:t>
+        <w:t>Nhân sự được phân bổ về các phòng ban để đảm nhận những nhiệm vụ khác nhau. Vì vậy, hệ thống quản lý nhân sự được khuyến khích triển khai theo hệ thống các phòng ban trong tổ chức. Trong đó, phòng nhân sự nắm vai trò cốt lõi trong hệ thống vì phòng ban này sẽ chịu trách nhiệm điều hành, triển khai và báo cáo hiệu quả hoạt động của hệ thống quản lý nhân sự</w:t>
+      </w:r>
+      <w:r>
+        <w:rPr>
+          <w:lang w:val="en-US"/>
+        </w:rPr>
+        <w:t>. Quản lý phòng ban</w:t>
+      </w:r>
+      <w:r>
+        <w:rPr>
+          <w:lang w:val="en-US"/>
+        </w:rPr>
+        <w:t xml:space="preserve">, bộ phận gồm các thông tin: </w:t>
+      </w:r>
+      <w:r>
+        <w:rPr>
+          <w:lang w:val="en-US"/>
+        </w:rPr>
+        <w:t xml:space="preserve">Mã và tên của </w:t>
+      </w:r>
+      <w:r>
+        <w:rPr>
+          <w:lang w:val="en-US"/>
+        </w:rPr>
+        <w:t>các phòng ban, bộ phận trong công ty.</w:t>
       </w:r>
     </w:p>
     <w:p>
@@ -1188,7 +1389,19 @@
         <w:rPr>
           <w:lang w:val="en-US"/>
         </w:rPr>
-        <w:t>Quản lý hợp đồng lao động: số hợp đồng, ngày ký, loại hợp đồng, thời hạn hợp đồng…</w:t>
+        <w:t>Quản lý hợp đồng lao động: số hợp đồng, ngày ký, loại hợp đồng, thời hạn hợp đồng</w:t>
+      </w:r>
+      <w:r>
+        <w:rPr>
+          <w:lang w:val="en-US"/>
+        </w:rPr>
+        <w:t>, lương căn bản, hệ số lương</w:t>
+      </w:r>
+      <w:r>
+        <w:rPr>
+          <w:lang w:val="en-US"/>
+        </w:rPr>
+        <w:t>…</w:t>
       </w:r>
     </w:p>
     <w:p>
@@ -1206,14 +1419,20 @@
           <w:lang w:val="en-US"/>
         </w:rPr>
         <w:lastRenderedPageBreak/>
-        <w:t>Bảo hiểm xã hội (BHXH); Bảo hiểm y tế (BHYT), trợ cấp hàng tháng…nên công khai minh bạch, chính xác tuyệt đối giữa nhân viên với công ty. Quản lý Bảo hiểm: số bảo hiểm, nơi cấp, nơi đăng ký khám chữa bệnh…</w:t>
+        <w:t xml:space="preserve">Bảo hiểm xã hội (BHXH); Bảo hiểm y tế (BHYT), trợ cấp hàng tháng…nên công khai minh bạch, chính xác tuyệt đối giữa nhân viên với công ty. </w:t>
+      </w:r>
+      <w:r>
+        <w:rPr>
+          <w:lang w:val="en-US"/>
+        </w:rPr>
+        <w:t>Quản lý Bảo hiểm: số bảo hiểm, nơi cấp, nơi đăng ký khám chữa bệnh…</w:t>
       </w:r>
     </w:p>
     <w:p>
       <w:pPr>
         <w:pStyle w:val="ListParagraph"/>
         <w:spacing w:line="360" w:lineRule="auto"/>
-        <w:ind w:left="0"/>
+        <w:ind w:left="0" w:firstLine="709"/>
         <w:jc w:val="both"/>
         <w:rPr>
           <w:lang w:val="en-US"/>
@@ -1268,10 +1487,13 @@
           <w:numId w:val="19"/>
         </w:numPr>
         <w:spacing w:line="360" w:lineRule="auto"/>
+        <w:ind w:left="567"/>
         <w:jc w:val="both"/>
         <w:rPr>
           <w:b/>
           <w:bCs/>
+          <w:sz w:val="32"/>
+          <w:szCs w:val="32"/>
           <w:lang w:val="en-US"/>
         </w:rPr>
       </w:pPr>
@@ -1279,6 +1501,8 @@
         <w:rPr>
           <w:b/>
           <w:bCs/>
+          <w:sz w:val="32"/>
+          <w:szCs w:val="32"/>
           <w:lang w:val="en-US"/>
         </w:rPr>
         <w:t>Nghiệp vụ bài toán</w:t>
@@ -1286,810 +1510,426 @@
     </w:p>
     <w:p>
       <w:pPr>
+        <w:pStyle w:val="ListParagraph"/>
         <w:spacing w:line="360" w:lineRule="auto"/>
-        <w:ind w:firstLine="720"/>
-        <w:jc w:val="both"/>
-      </w:pPr>
-      <w:r>
-        <w:t xml:space="preserve">Công ty </w:t>
-      </w:r>
-      <w:r>
-        <w:t>X</w:t>
-      </w:r>
-      <w:r>
-        <w:t xml:space="preserve"> đang trên đà phát triển, số lượng nhân viên ngày càng tăng nên đã thuê 1 công ty phần mềm tạo ra một hệ thống quản lý nhân sự bao gồm các thông tin sau:</w:t>
-      </w:r>
-    </w:p>
-    <w:p>
-      <w:pPr>
-        <w:spacing w:line="360" w:lineRule="auto"/>
-        <w:ind w:firstLine="720"/>
-        <w:jc w:val="both"/>
-      </w:pPr>
-      <w:r>
-        <w:rPr>
-          <w:b/>
-          <w:bCs/>
-        </w:rPr>
-        <w:t xml:space="preserve">Nhân viên </w:t>
-      </w:r>
-      <w:r>
-        <w:t>có mã nhân viên, họ tên, giới tính, quê quán, ngày sinh, địa chỉ,</w:t>
-      </w:r>
-      <w:r>
-        <w:t>số căn cước công dân, nơi ở hiện tại, dân tộc, tôn giáo</w:t>
-      </w:r>
-      <w:r>
-        <w:t xml:space="preserve"> và số điện thoại. Mỗi nhân viên thuộc vào 1 phòng ban nhất định và được xếp vào 1 trong các vị trí: thực tập, nhân viên hoặc trưởng phòng. Mỗi nhân viên có một mức lương hàng tháng dựa vào chức vụ, trình độ, dự án đang làm và thưởng phạt hàng tháng.</w:t>
-      </w:r>
-    </w:p>
-    <w:p>
-      <w:pPr>
-        <w:spacing w:line="360" w:lineRule="auto"/>
-        <w:jc w:val="both"/>
-      </w:pPr>
-      <w:r>
-        <w:lastRenderedPageBreak/>
-        <w:tab/>
-      </w:r>
-      <w:r>
-        <w:rPr>
-          <w:b/>
-          <w:bCs/>
-        </w:rPr>
-        <w:t>Phòng ban</w:t>
-      </w:r>
-      <w:r>
-        <w:t xml:space="preserve"> gồm mã phòng ban, tên phòng ban, số điện thoại, địa chỉ. Mỗi phòng ban được quản lý bởi một trưởng phòng. Mỗi phòng ban có thể quản lý nhiều dự án.</w:t>
-      </w:r>
-    </w:p>
-    <w:p>
-      <w:pPr>
-        <w:spacing w:line="360" w:lineRule="auto"/>
-        <w:jc w:val="both"/>
-      </w:pPr>
-      <w:r>
-        <w:rPr>
-          <w:b/>
-        </w:rPr>
-        <w:tab/>
-        <w:t xml:space="preserve">Chức vụ: </w:t>
-      </w:r>
-      <w:r>
-        <w:t>gồm các loại chức vụ và mức lương tương ứng với mỗi chức vụ.</w:t>
-      </w:r>
-    </w:p>
-    <w:p>
-      <w:pPr>
-        <w:spacing w:line="360" w:lineRule="auto"/>
-        <w:jc w:val="both"/>
-      </w:pPr>
-      <w:r>
-        <w:rPr>
-          <w:b/>
-        </w:rPr>
-        <w:tab/>
-        <w:t xml:space="preserve">Trình độ: </w:t>
-      </w:r>
-      <w:r>
-        <w:t>gồm các loại trình độ học vấn và mức lương tương ứng với mỗi trình độ học vấn</w:t>
-      </w:r>
-    </w:p>
-    <w:p>
-      <w:pPr>
-        <w:spacing w:line="360" w:lineRule="auto"/>
-        <w:jc w:val="both"/>
-      </w:pPr>
-      <w:r>
-        <w:tab/>
-      </w:r>
-      <w:r>
-        <w:rPr>
-          <w:b/>
-          <w:bCs/>
-        </w:rPr>
-        <w:t>Dự án</w:t>
-      </w:r>
-      <w:r>
-        <w:t xml:space="preserve"> có mã dự án, tên dự án, mã phòng phụ trách, ngày hoàn thành dự án. Mỗi dự án có một mức trị giá dự án. Một dự án thì chỉ được quản lý bởi một phòng ban.</w:t>
-      </w:r>
-    </w:p>
-    <w:p>
-      <w:pPr>
-        <w:spacing w:line="360" w:lineRule="auto"/>
-        <w:ind w:firstLine="709"/>
-        <w:jc w:val="both"/>
-      </w:pPr>
-      <w:r>
-        <w:rPr>
-          <w:b/>
-        </w:rPr>
-        <w:t>Bảo hiểm:</w:t>
-      </w:r>
-      <w:r>
-        <w:t xml:space="preserve"> bao gồm mã bảo hiểm, tên bảo hiểm, mức đóng. Mỗi nhân viên có thể mua một hoặc nhiều loại bảo hiểm như: </w:t>
+        <w:ind w:left="709"/>
+        <w:jc w:val="both"/>
+        <w:rPr>
+          <w:lang w:val="en-US"/>
+        </w:rPr>
+      </w:pPr>
+      <w:r>
+        <w:rPr>
+          <w:lang w:val="en-US"/>
+        </w:rPr>
+        <w:t>Các hoạt động quản lý nhân viên của bài toán được tiến hành như sau:</w:t>
       </w:r>
     </w:p>
     <w:p>
       <w:pPr>
         <w:pStyle w:val="ListParagraph"/>
         <w:numPr>
-          <w:ilvl w:val="0"/>
-          <w:numId w:val="20"/>
-        </w:numPr>
-        <w:spacing w:line="360" w:lineRule="auto"/>
-        <w:ind w:left="1208" w:hanging="357"/>
-        <w:jc w:val="both"/>
-        <w:rPr>
-          <w:b/>
-        </w:rPr>
-      </w:pPr>
-      <w:r>
-        <w:rPr>
-          <w:rFonts w:eastAsia="Calibri"/>
-        </w:rPr>
-        <w:t>Bảo hiểm y tế (BHYT)</w:t>
-      </w:r>
-    </w:p>
-    <w:p>
-      <w:pPr>
-        <w:pStyle w:val="ListParagraph"/>
-        <w:numPr>
-          <w:ilvl w:val="0"/>
-          <w:numId w:val="20"/>
-        </w:numPr>
-        <w:spacing w:line="360" w:lineRule="auto"/>
-        <w:ind w:left="1208" w:hanging="357"/>
-        <w:jc w:val="both"/>
-        <w:rPr>
-          <w:b/>
-        </w:rPr>
-      </w:pPr>
-      <w:r>
-        <w:rPr>
-          <w:rFonts w:eastAsia="Calibri"/>
-        </w:rPr>
-        <w:t>Bảo hiểm xã hội (BHXH)</w:t>
-      </w:r>
-    </w:p>
-    <w:p>
-      <w:pPr>
-        <w:pStyle w:val="ListParagraph"/>
-        <w:numPr>
-          <w:ilvl w:val="0"/>
-          <w:numId w:val="20"/>
-        </w:numPr>
-        <w:spacing w:line="360" w:lineRule="auto"/>
-        <w:ind w:left="1208" w:hanging="357"/>
-        <w:jc w:val="both"/>
-        <w:rPr>
-          <w:b/>
-        </w:rPr>
-      </w:pPr>
-      <w:r>
-        <w:rPr>
-          <w:rFonts w:eastAsia="Calibri"/>
-        </w:rPr>
-        <w:t>Bảo hiểm tai nạn lao động, bệnh nghề nghiệp (BHTNLĐ, BNN)</w:t>
-      </w:r>
-    </w:p>
-    <w:p>
-      <w:pPr>
-        <w:pStyle w:val="ListParagraph"/>
-        <w:numPr>
-          <w:ilvl w:val="0"/>
-          <w:numId w:val="20"/>
-        </w:numPr>
-        <w:spacing w:line="360" w:lineRule="auto"/>
-        <w:ind w:left="1208" w:hanging="357"/>
-        <w:jc w:val="both"/>
-        <w:rPr>
-          <w:b/>
-        </w:rPr>
-      </w:pPr>
-      <w:r>
-        <w:rPr>
-          <w:rFonts w:eastAsia="Calibri"/>
-        </w:rPr>
-        <w:t>Bảo hiểm thất nghiệp (BHTN)</w:t>
-      </w:r>
-    </w:p>
-    <w:p>
-      <w:pPr>
-        <w:spacing w:line="360" w:lineRule="auto"/>
-        <w:ind w:firstLine="709"/>
-        <w:jc w:val="both"/>
-        <w:rPr>
-          <w:b/>
-        </w:rPr>
-      </w:pPr>
-      <w:r>
-        <w:rPr>
-          <w:rFonts w:eastAsia="Calibri"/>
-          <w:b/>
-        </w:rPr>
-        <w:t xml:space="preserve">Hợp đồng lao động: </w:t>
-      </w:r>
-      <w:r>
-        <w:rPr>
-          <w:rFonts w:eastAsia="Calibri"/>
-          <w:bCs/>
-        </w:rPr>
-        <w:t>mã số hợp đồng, ngày ký hợp đồng, loại hợp đồng, thời hạn hợp đồng. Mỗi nhân viên có ký kết một hợp đồng.</w:t>
-      </w:r>
-    </w:p>
-    <w:p>
-      <w:pPr>
-        <w:spacing w:line="360" w:lineRule="auto"/>
-        <w:ind w:firstLine="709"/>
-        <w:jc w:val="both"/>
-        <w:rPr>
-          <w:rFonts w:eastAsia="Calibri"/>
-          <w:bCs/>
-          <w:color w:val="000000" w:themeColor="text1"/>
-        </w:rPr>
-      </w:pPr>
-      <w:r>
-        <w:rPr>
-          <w:rFonts w:eastAsia="Calibri"/>
-          <w:b/>
-          <w:color w:val="000000" w:themeColor="text1"/>
-        </w:rPr>
-        <w:t>Quá trình công tác</w:t>
-      </w:r>
-      <w:r>
-        <w:rPr>
-          <w:rFonts w:eastAsia="Calibri"/>
-          <w:bCs/>
-          <w:color w:val="000000" w:themeColor="text1"/>
-        </w:rPr>
-        <w:t>: gồm có ngày vào làm, bộ phận, chức vụ, quá trình nghỉ phép, khen thưởng, kỉ luật.</w:t>
-      </w:r>
-    </w:p>
-    <w:p>
-      <w:pPr>
-        <w:spacing w:line="360" w:lineRule="auto"/>
-        <w:ind w:firstLine="709"/>
-        <w:jc w:val="both"/>
-        <w:rPr>
-          <w:rFonts w:eastAsia="Calibri"/>
-          <w:bCs/>
-          <w:color w:val="000000" w:themeColor="text1"/>
-        </w:rPr>
-      </w:pPr>
-      <w:r>
-        <w:rPr>
-          <w:rFonts w:eastAsia="Calibri"/>
-          <w:b/>
-          <w:color w:val="000000" w:themeColor="text1"/>
-        </w:rPr>
-        <w:t>Chấm công</w:t>
-      </w:r>
-      <w:r>
-        <w:rPr>
-          <w:rFonts w:eastAsia="Calibri"/>
-          <w:bCs/>
-          <w:color w:val="000000" w:themeColor="text1"/>
-        </w:rPr>
-        <w:t>: Ngày công, phân chia ca làm, số giờ nghỉ phép,tăng ca.</w:t>
-      </w:r>
-    </w:p>
-    <w:p>
-      <w:pPr>
-        <w:spacing w:line="360" w:lineRule="auto"/>
-        <w:ind w:firstLine="709"/>
-        <w:jc w:val="both"/>
-        <w:rPr>
-          <w:rFonts w:eastAsia="Calibri"/>
-          <w:bCs/>
-          <w:color w:val="000000" w:themeColor="text1"/>
-        </w:rPr>
-      </w:pPr>
-      <w:r>
-        <w:rPr>
-          <w:rFonts w:eastAsia="Calibri"/>
-          <w:b/>
-          <w:color w:val="000000" w:themeColor="text1"/>
-        </w:rPr>
-        <w:t>Lương:</w:t>
-      </w:r>
-      <w:r>
-        <w:rPr>
-          <w:rFonts w:eastAsia="Calibri"/>
-          <w:bCs/>
-          <w:color w:val="000000" w:themeColor="text1"/>
-        </w:rPr>
-        <w:t xml:space="preserve"> gồm lương, thưởng, phụ cấp, quá trình lên lương, ứng lương.</w:t>
-      </w:r>
-    </w:p>
-    <w:p>
-      <w:pPr>
-        <w:pStyle w:val="ListParagraph"/>
-        <w:numPr>
-          <w:ilvl w:val="0"/>
+          <w:ilvl w:val="1"/>
           <w:numId w:val="19"/>
         </w:numPr>
         <w:spacing w:line="360" w:lineRule="auto"/>
-        <w:jc w:val="both"/>
-        <w:rPr>
-          <w:rFonts w:eastAsia="Calibri"/>
-          <w:b/>
-          <w:color w:val="000000" w:themeColor="text1"/>
-          <w:lang w:val="en-GB"/>
-        </w:rPr>
-      </w:pPr>
-      <w:r>
-        <w:rPr>
-          <w:rFonts w:eastAsia="Calibri"/>
-          <w:b/>
-          <w:color w:val="000000" w:themeColor="text1"/>
-          <w:lang w:val="en-GB"/>
-        </w:rPr>
-        <w:t>Mô tả các chức năng của bài toán</w:t>
-      </w:r>
-    </w:p>
-    <w:p>
-      <w:pPr>
+        <w:ind w:left="1134"/>
+        <w:jc w:val="both"/>
+        <w:rPr>
+          <w:b/>
+          <w:bCs/>
+          <w:lang w:val="en-US"/>
+        </w:rPr>
+      </w:pPr>
+      <w:r>
+        <w:rPr>
+          <w:b/>
+          <w:bCs/>
+          <w:lang w:val="en-US"/>
+        </w:rPr>
+        <w:t>Hoạt động quản lý hồ sơ nhân viên</w:t>
+      </w:r>
+    </w:p>
+    <w:p>
+      <w:pPr>
+        <w:pStyle w:val="ListParagraph"/>
         <w:spacing w:line="360" w:lineRule="auto"/>
-        <w:ind w:left="709"/>
-        <w:jc w:val="both"/>
-        <w:rPr>
-          <w:rFonts w:eastAsia="Times New Roman"/>
-        </w:rPr>
-      </w:pPr>
-      <w:r>
-        <w:rPr>
-          <w:rFonts w:eastAsia="Times New Roman"/>
-        </w:rPr>
-        <w:t xml:space="preserve">+ </w:t>
-      </w:r>
-      <w:r>
-        <w:rPr>
-          <w:rFonts w:eastAsia="Times New Roman"/>
-        </w:rPr>
-        <w:t>Thêm, xóa, cập nhật nhân viên</w:t>
-      </w:r>
-    </w:p>
-    <w:p>
-      <w:pPr>
+        <w:ind w:left="709" w:firstLine="561"/>
+        <w:jc w:val="both"/>
+        <w:rPr>
+          <w:lang w:val="en-US"/>
+        </w:rPr>
+      </w:pPr>
+      <w:r>
+        <w:rPr>
+          <w:lang w:val="en-US"/>
+        </w:rPr>
+        <w:t>Bộ phận quản lý nhân sự chịu trách nhiệm thực hiện nhiệm vụ này bằng cách thực hiện việc lập và điều chỉnh hồ sơ nhân viên.</w:t>
+      </w:r>
+    </w:p>
+    <w:p>
+      <w:pPr>
+        <w:pStyle w:val="ListParagraph"/>
         <w:spacing w:line="360" w:lineRule="auto"/>
-        <w:ind w:left="709"/>
-        <w:jc w:val="both"/>
-        <w:rPr>
-          <w:color w:val="000000" w:themeColor="text1"/>
-        </w:rPr>
-      </w:pPr>
-      <w:r>
-        <w:rPr>
-          <w:bCs/>
-          <w:iCs/>
-          <w:color w:val="000000" w:themeColor="text1"/>
-        </w:rPr>
-        <w:t xml:space="preserve">+ </w:t>
-      </w:r>
-      <w:r>
-        <w:rPr>
-          <w:bCs/>
-          <w:iCs/>
-          <w:color w:val="000000" w:themeColor="text1"/>
-        </w:rPr>
-        <w:t>Thêm, xóa, cập nhật</w:t>
-      </w:r>
-      <w:r>
-        <w:rPr>
-          <w:b/>
-          <w:i/>
-          <w:color w:val="000000" w:themeColor="text1"/>
-        </w:rPr>
-        <w:t xml:space="preserve"> </w:t>
-      </w:r>
-      <w:r>
-        <w:rPr>
-          <w:color w:val="000000" w:themeColor="text1"/>
-        </w:rPr>
-        <w:t>phòng ban hoặc bộ phận</w:t>
-      </w:r>
-      <w:r>
-        <w:rPr>
-          <w:i/>
-          <w:color w:val="000000" w:themeColor="text1"/>
-        </w:rPr>
-        <w:t xml:space="preserve"> </w:t>
-      </w:r>
-      <w:r>
-        <w:rPr>
-          <w:color w:val="000000" w:themeColor="text1"/>
-        </w:rPr>
-        <w:t>khi công ty phát sinh thêm các bộ phận hoặc phòng ban mới</w:t>
-      </w:r>
-    </w:p>
-    <w:p>
-      <w:pPr>
+        <w:ind w:left="709" w:firstLine="561"/>
+        <w:jc w:val="both"/>
+        <w:rPr>
+          <w:lang w:val="en-US"/>
+        </w:rPr>
+      </w:pPr>
+      <w:r>
+        <w:rPr>
+          <w:lang w:val="en-US"/>
+        </w:rPr>
+        <w:t>Khi công ty có nhu cầu tuyển dụng nhân viên mới và Ban Giám đốc đã đưa ra quyết định, bộ phận quản lý nhân sự sẽ tiến hành lập danh sách và cập nhật thông tin hồ sơ của nhân viên mới này. Ngoài ra, trong quá trình hoạt động, bộ phận quản lý nhân sự cũng thường xuyên cập nhật thông tin của nhân viên hiện tại để phát hiện và sửa đổi các sai sót nếu có. Các thay đổi này được cập nhật dựa trên thông tin mà nhân viên cung cấp</w:t>
+      </w:r>
+      <w:r>
+        <w:rPr>
+          <w:lang w:val="en-US"/>
+        </w:rPr>
+        <w:t>.</w:t>
+      </w:r>
+    </w:p>
+    <w:p>
+      <w:pPr>
+        <w:pStyle w:val="ListParagraph"/>
         <w:spacing w:line="360" w:lineRule="auto"/>
-        <w:ind w:left="792"/>
-        <w:jc w:val="both"/>
-        <w:rPr>
-          <w:color w:val="000000" w:themeColor="text1"/>
-        </w:rPr>
-      </w:pPr>
-      <w:r>
-        <w:rPr>
-          <w:bCs/>
-          <w:iCs/>
-          <w:color w:val="000000" w:themeColor="text1"/>
+        <w:ind w:left="709" w:firstLine="561"/>
+        <w:jc w:val="both"/>
+        <w:rPr>
+          <w:lang w:val="en-US"/>
+        </w:rPr>
+      </w:pPr>
+      <w:r>
+        <w:rPr>
+          <w:lang w:val="en-US"/>
         </w:rPr>
         <w:lastRenderedPageBreak/>
-        <w:t>+ Quản lý</w:t>
-      </w:r>
-      <w:r>
-        <w:rPr>
-          <w:b/>
-          <w:i/>
-          <w:color w:val="000000" w:themeColor="text1"/>
-        </w:rPr>
-        <w:t xml:space="preserve"> </w:t>
-      </w:r>
-      <w:r>
-        <w:rPr>
-          <w:color w:val="000000" w:themeColor="text1"/>
-        </w:rPr>
-        <w:t>danh mục cho công ty như trình độ, chức danh, loại hợp đồng….</w:t>
-      </w:r>
-    </w:p>
-    <w:p>
-      <w:pPr>
+        <w:t>Bộ phận quản lý nhân sự cũng có nhiệm vụ theo dõi các thông tin về mức lương của nhân viên. Nếu Giám đốc quyết định thay đổi mức lương của một nhân viên, bộ phận quản lý nhân sự sẽ tiến hành điều chỉnh thông tin trong hồ sơ của nhân viên đó. Các thay đổi về mức lương cũng được ghi vào hồ sơ để phục vụ cho việc tính lương của bộ phận kế toán.</w:t>
+      </w:r>
+    </w:p>
+    <w:p>
+      <w:pPr>
+        <w:pStyle w:val="ListParagraph"/>
         <w:spacing w:line="360" w:lineRule="auto"/>
-        <w:ind w:left="792"/>
-        <w:jc w:val="both"/>
-        <w:rPr>
-          <w:color w:val="000000" w:themeColor="text1"/>
-        </w:rPr>
-      </w:pPr>
-      <w:r>
-        <w:rPr>
-          <w:bCs/>
-          <w:iCs/>
-          <w:color w:val="000000" w:themeColor="text1"/>
-        </w:rPr>
-        <w:t>+ Quản lý</w:t>
-      </w:r>
-      <w:r>
-        <w:rPr>
-          <w:b/>
-          <w:i/>
-          <w:color w:val="000000" w:themeColor="text1"/>
-        </w:rPr>
-        <w:t xml:space="preserve"> </w:t>
-      </w:r>
-      <w:r>
-        <w:rPr>
-          <w:color w:val="000000" w:themeColor="text1"/>
-        </w:rPr>
-        <w:t>chế độ cho nhân viên giúp cho nhân viên được hưởng các chế độ ưu đãi cũng công ty</w:t>
-      </w:r>
-    </w:p>
-    <w:p>
-      <w:pPr>
-        <w:spacing w:line="360" w:lineRule="auto"/>
-        <w:ind w:left="792"/>
-        <w:jc w:val="both"/>
-        <w:rPr>
-          <w:color w:val="000000" w:themeColor="text1"/>
-        </w:rPr>
-      </w:pPr>
-      <w:r>
-        <w:rPr>
-          <w:bCs/>
-          <w:iCs/>
-          <w:color w:val="000000" w:themeColor="text1"/>
-        </w:rPr>
-        <w:t>+ Quản lý</w:t>
-      </w:r>
-      <w:r>
-        <w:rPr>
-          <w:b/>
-          <w:i/>
-          <w:color w:val="000000" w:themeColor="text1"/>
-        </w:rPr>
-        <w:t xml:space="preserve"> </w:t>
-      </w:r>
-      <w:r>
-        <w:rPr>
-          <w:color w:val="000000" w:themeColor="text1"/>
-        </w:rPr>
-        <w:t>lương thưởng cho nhân viên</w:t>
-      </w:r>
-    </w:p>
-    <w:p>
-      <w:pPr>
-        <w:spacing w:line="360" w:lineRule="auto"/>
-        <w:ind w:left="792"/>
-        <w:jc w:val="both"/>
-        <w:rPr>
-          <w:color w:val="000000" w:themeColor="text1"/>
-        </w:rPr>
-      </w:pPr>
-      <w:r>
-        <w:rPr>
-          <w:color w:val="000000" w:themeColor="text1"/>
-        </w:rPr>
-        <w:t xml:space="preserve">+ </w:t>
-      </w:r>
-      <w:r>
-        <w:rPr>
-          <w:color w:val="000000" w:themeColor="text1"/>
-        </w:rPr>
-        <w:t>Quản lý luân chuyển nhân viên</w:t>
-      </w:r>
-    </w:p>
-    <w:p>
-      <w:pPr>
-        <w:spacing w:line="360" w:lineRule="auto"/>
-        <w:ind w:left="792"/>
-        <w:jc w:val="both"/>
-        <w:rPr>
-          <w:color w:val="000000" w:themeColor="text1"/>
-        </w:rPr>
-      </w:pPr>
-      <w:r>
-        <w:rPr>
-          <w:bCs/>
-          <w:iCs/>
-          <w:color w:val="000000" w:themeColor="text1"/>
-        </w:rPr>
-        <w:t>+ Tìm kiếm, tra cứu</w:t>
-      </w:r>
-      <w:r>
-        <w:rPr>
-          <w:color w:val="000000" w:themeColor="text1"/>
-        </w:rPr>
-        <w:t xml:space="preserve"> thông tin nhân viên trong công ty</w:t>
-      </w:r>
-    </w:p>
-    <w:p>
-      <w:pPr>
-        <w:spacing w:line="360" w:lineRule="auto"/>
-        <w:ind w:left="792"/>
-        <w:jc w:val="both"/>
-        <w:rPr>
-          <w:bCs/>
-          <w:iCs/>
-          <w:color w:val="000000" w:themeColor="text1"/>
-        </w:rPr>
-      </w:pPr>
-      <w:r>
-        <w:rPr>
-          <w:bCs/>
-          <w:iCs/>
-          <w:color w:val="000000" w:themeColor="text1"/>
-        </w:rPr>
-        <w:t>+ Kết xuất bảng thống kê danh sách nhân viên</w:t>
-      </w:r>
-    </w:p>
-    <w:p>
-      <w:pPr>
-        <w:spacing w:line="360" w:lineRule="auto"/>
-        <w:ind w:left="792"/>
-        <w:jc w:val="both"/>
-        <w:rPr>
-          <w:bCs/>
-          <w:iCs/>
-          <w:color w:val="000000" w:themeColor="text1"/>
-        </w:rPr>
-      </w:pPr>
-      <w:r>
-        <w:rPr>
-          <w:bCs/>
-          <w:iCs/>
-          <w:color w:val="000000" w:themeColor="text1"/>
-        </w:rPr>
-        <w:t>+ Kết xuất</w:t>
-      </w:r>
-      <w:r>
-        <w:rPr>
-          <w:b/>
-          <w:i/>
-          <w:color w:val="000000" w:themeColor="text1"/>
-        </w:rPr>
-        <w:t xml:space="preserve"> </w:t>
-      </w:r>
-      <w:r>
-        <w:rPr>
-          <w:color w:val="000000" w:themeColor="text1"/>
-        </w:rPr>
-        <w:t>bảng công trong công ty</w:t>
-      </w:r>
-    </w:p>
-    <w:p>
-      <w:pPr>
-        <w:spacing w:line="360" w:lineRule="auto"/>
-        <w:ind w:left="792"/>
-        <w:jc w:val="both"/>
-        <w:rPr>
-          <w:bCs/>
-          <w:iCs/>
-          <w:color w:val="000000" w:themeColor="text1"/>
-        </w:rPr>
-      </w:pPr>
-      <w:r>
-        <w:rPr>
-          <w:bCs/>
-          <w:iCs/>
-          <w:color w:val="000000" w:themeColor="text1"/>
-        </w:rPr>
-        <w:t>+ Kết xuất</w:t>
-      </w:r>
-      <w:r>
-        <w:rPr>
-          <w:b/>
-          <w:i/>
-          <w:color w:val="000000" w:themeColor="text1"/>
-        </w:rPr>
-        <w:t xml:space="preserve"> </w:t>
-      </w:r>
-      <w:r>
-        <w:rPr>
-          <w:color w:val="000000" w:themeColor="text1"/>
-        </w:rPr>
-        <w:t xml:space="preserve">bảng </w:t>
-      </w:r>
-      <w:r>
-        <w:rPr>
-          <w:color w:val="000000" w:themeColor="text1"/>
-        </w:rPr>
-        <w:t>hợp đồng lao động</w:t>
-      </w:r>
-    </w:p>
-    <w:p>
-      <w:pPr>
-        <w:spacing w:line="360" w:lineRule="auto"/>
-        <w:ind w:left="792"/>
-        <w:jc w:val="both"/>
-        <w:rPr>
-          <w:bCs/>
-          <w:iCs/>
-          <w:color w:val="000000" w:themeColor="text1"/>
-        </w:rPr>
-      </w:pPr>
-      <w:r>
-        <w:rPr>
-          <w:rFonts w:eastAsia="Times New Roman"/>
-        </w:rPr>
-        <w:t>+</w:t>
-      </w:r>
-      <w:r>
-        <w:rPr>
-          <w:rFonts w:eastAsia="Times New Roman"/>
-        </w:rPr>
-        <w:t xml:space="preserve"> Phân quyền đăng nhập quản lí và nhân viên</w:t>
-      </w:r>
-    </w:p>
-    <w:p>
-      <w:pPr>
-        <w:spacing w:line="360" w:lineRule="auto"/>
-        <w:ind w:left="792"/>
-        <w:jc w:val="both"/>
-        <w:rPr>
-          <w:bCs/>
-          <w:iCs/>
-          <w:color w:val="000000" w:themeColor="text1"/>
-        </w:rPr>
-      </w:pPr>
-      <w:r>
-        <w:rPr>
-          <w:rFonts w:eastAsia="Times New Roman"/>
-        </w:rPr>
-        <w:t>+ Cập nhật</w:t>
-      </w:r>
-      <w:r>
-        <w:rPr>
-          <w:rFonts w:eastAsia="Times New Roman"/>
-        </w:rPr>
-        <w:t xml:space="preserve"> bảo hiểm khi hết hạn</w:t>
-      </w:r>
-    </w:p>
-    <w:p>
-      <w:pPr>
-        <w:spacing w:after="109" w:line="360" w:lineRule="auto"/>
-        <w:ind w:left="529"/>
-        <w:jc w:val="both"/>
-        <w:rPr>
-          <w:color w:val="000000" w:themeColor="text1"/>
-        </w:rPr>
-      </w:pPr>
-      <w:r>
-        <w:rPr>
-          <w:b/>
-          <w:i/>
-          <w:color w:val="000000" w:themeColor="text1"/>
-        </w:rPr>
-        <w:t xml:space="preserve"> Quá trình xử lý dữ liệu</w:t>
-      </w:r>
-      <w:r>
-        <w:rPr>
-          <w:color w:val="000000" w:themeColor="text1"/>
-        </w:rPr>
-        <w:t xml:space="preserve">: </w:t>
-      </w:r>
-    </w:p>
-    <w:p>
-      <w:pPr>
+        <w:ind w:left="709" w:firstLine="561"/>
+        <w:jc w:val="both"/>
+        <w:rPr>
+          <w:lang w:val="en-US"/>
+        </w:rPr>
+      </w:pPr>
+      <w:r>
+        <w:rPr>
+          <w:lang w:val="en-US"/>
+        </w:rPr>
+        <w:t>Nếu một nhân viên rời khỏi công ty, sau khi Ban Giám đốc đã đưa ra quyết định, bộ phận quản lý nhân sự sẽ xóa thông tin về nhân viên đó khỏi hệ thống hồ sơ.</w:t>
+      </w:r>
+    </w:p>
+    <w:p>
+      <w:pPr>
+        <w:pStyle w:val="ListParagraph"/>
         <w:numPr>
           <w:ilvl w:val="1"/>
-          <w:numId w:val="21"/>
+          <w:numId w:val="19"/>
         </w:numPr>
-        <w:spacing w:after="26" w:line="360" w:lineRule="auto"/>
-        <w:ind w:hanging="264"/>
-        <w:jc w:val="both"/>
-        <w:rPr>
-          <w:color w:val="000000" w:themeColor="text1"/>
-        </w:rPr>
-      </w:pPr>
-      <w:r>
-        <w:rPr>
-          <w:color w:val="000000" w:themeColor="text1"/>
-        </w:rPr>
-        <w:t xml:space="preserve">Các thông tin về lao động được lưu trữ trong kho dữ liệu hồ sơ.  </w:t>
-      </w:r>
-    </w:p>
-    <w:p>
-      <w:pPr>
+        <w:spacing w:line="360" w:lineRule="auto"/>
+        <w:ind w:left="1134"/>
+        <w:jc w:val="both"/>
+        <w:rPr>
+          <w:b/>
+          <w:bCs/>
+          <w:lang w:val="en-US"/>
+        </w:rPr>
+      </w:pPr>
+      <w:r>
+        <w:rPr>
+          <w:b/>
+          <w:bCs/>
+          <w:lang w:val="en-US"/>
+        </w:rPr>
+        <w:t>Hoạt động quản lý chấm công</w:t>
+      </w:r>
+    </w:p>
+    <w:p>
+      <w:pPr>
+        <w:pStyle w:val="ListParagraph"/>
+        <w:spacing w:line="360" w:lineRule="auto"/>
+        <w:ind w:left="709" w:firstLine="561"/>
+        <w:jc w:val="both"/>
+        <w:rPr>
+          <w:lang w:val="en-US"/>
+        </w:rPr>
+      </w:pPr>
+      <w:r>
+        <w:rPr>
+          <w:lang w:val="en-US"/>
+        </w:rPr>
+        <w:t>Phòng nhân sự có trách nhiệm thực hiện hoạt động quản lý chấm công gồm cập nhật và điều chỉnh chấm công:</w:t>
+      </w:r>
+    </w:p>
+    <w:p>
+      <w:pPr>
+        <w:pStyle w:val="ListParagraph"/>
+        <w:spacing w:line="360" w:lineRule="auto"/>
+        <w:ind w:left="709" w:firstLine="561"/>
+        <w:jc w:val="both"/>
+        <w:rPr>
+          <w:lang w:val="en-US"/>
+        </w:rPr>
+      </w:pPr>
+      <w:r>
+        <w:rPr>
+          <w:lang w:val="en-US"/>
+        </w:rPr>
+        <w:t xml:space="preserve">+ </w:t>
+      </w:r>
+      <w:r>
+        <w:rPr>
+          <w:lang w:val="en-US"/>
+        </w:rPr>
+        <w:t xml:space="preserve">Mỗi ngày, phòng nhân sự cập nhật thông tin ngày công làm việc của nhân viên trong công ty để ghi vào bảng theo dõi chấm công. </w:t>
+      </w:r>
+    </w:p>
+    <w:p>
+      <w:pPr>
+        <w:pStyle w:val="ListParagraph"/>
+        <w:spacing w:line="360" w:lineRule="auto"/>
+        <w:ind w:left="709" w:firstLine="561"/>
+        <w:jc w:val="both"/>
+        <w:rPr>
+          <w:lang w:val="en-US"/>
+        </w:rPr>
+      </w:pPr>
+      <w:r>
+        <w:rPr>
+          <w:lang w:val="en-US"/>
+        </w:rPr>
+        <w:t xml:space="preserve">+ </w:t>
+      </w:r>
+      <w:r>
+        <w:rPr>
+          <w:lang w:val="en-US"/>
+        </w:rPr>
+        <w:t>Nếu c</w:t>
+      </w:r>
+      <w:r>
+        <w:rPr>
+          <w:lang w:val="en-US"/>
+        </w:rPr>
+        <w:t>ông ty</w:t>
+      </w:r>
+      <w:r>
+        <w:rPr>
+          <w:lang w:val="en-US"/>
+        </w:rPr>
+        <w:t xml:space="preserve"> </w:t>
+      </w:r>
+      <w:r>
+        <w:rPr>
+          <w:lang w:val="en-US"/>
+        </w:rPr>
+        <w:t xml:space="preserve">có nhu cầu </w:t>
+      </w:r>
+      <w:r>
+        <w:rPr>
+          <w:lang w:val="en-US"/>
+        </w:rPr>
+        <w:t>làm thêm giờ</w:t>
+      </w:r>
+      <w:r>
+        <w:rPr>
+          <w:lang w:val="en-US"/>
+        </w:rPr>
+        <w:t>, ban giám đốc sẽ ra quyết định cho phòng nhân sự có thể điều động nhân viên. Việc này phải dựa trên cơ sở cập nhật thông tin về ngày làm thực tế của nhân viên trong tháng để bố trí, sắp xếp sao cho phù hợp.</w:t>
+      </w:r>
+    </w:p>
+    <w:p>
+      <w:pPr>
+        <w:pStyle w:val="ListParagraph"/>
+        <w:spacing w:line="360" w:lineRule="auto"/>
+        <w:ind w:left="709" w:firstLine="561"/>
+        <w:jc w:val="both"/>
+        <w:rPr>
+          <w:lang w:val="en-US"/>
+        </w:rPr>
+      </w:pPr>
+      <w:r>
+        <w:rPr>
+          <w:lang w:val="en-US"/>
+        </w:rPr>
+        <w:t xml:space="preserve">+ </w:t>
+      </w:r>
+      <w:r>
+        <w:rPr>
+          <w:lang w:val="en-US"/>
+        </w:rPr>
+        <w:t>Khi nhân viên đã làm thêm giờ, phòng nhân sự sẽ cập nhật tiếp ngày công làm thêm vào bảng chấm công, thông tin vẫn lấy từ phía nhân viên.</w:t>
+      </w:r>
+    </w:p>
+    <w:p>
+      <w:pPr>
+        <w:pStyle w:val="ListParagraph"/>
+        <w:spacing w:line="360" w:lineRule="auto"/>
+        <w:ind w:left="709" w:firstLine="561"/>
+        <w:jc w:val="both"/>
+        <w:rPr>
+          <w:lang w:val="en-US"/>
+        </w:rPr>
+      </w:pPr>
+      <w:r>
+        <w:rPr>
+          <w:lang w:val="en-US"/>
+        </w:rPr>
+        <w:t xml:space="preserve">+ </w:t>
+      </w:r>
+      <w:r>
+        <w:rPr>
+          <w:lang w:val="en-US"/>
+        </w:rPr>
+        <w:t>Cuối tháng phòng nhân sự sẽ dựa trên bảng theo dõi chấm công để lập ra báo cáo chấm công trình lên Ban Giám Đốc kí duyệt.</w:t>
+      </w:r>
+    </w:p>
+    <w:p>
+      <w:pPr>
+        <w:pStyle w:val="ListParagraph"/>
         <w:numPr>
           <w:ilvl w:val="1"/>
-          <w:numId w:val="21"/>
+          <w:numId w:val="19"/>
         </w:numPr>
-        <w:spacing w:after="26" w:line="360" w:lineRule="auto"/>
-        <w:ind w:hanging="264"/>
-        <w:jc w:val="both"/>
-        <w:rPr>
-          <w:color w:val="000000" w:themeColor="text1"/>
-        </w:rPr>
-      </w:pPr>
-      <w:r>
-        <w:rPr>
-          <w:color w:val="000000" w:themeColor="text1"/>
-        </w:rPr>
-        <w:t xml:space="preserve">Các thông tin phát sinh trong quá trình công tác sẽ liên tục được cập nhật nhanh chóng, chính xác và kịp thời. </w:t>
-      </w:r>
-    </w:p>
-    <w:p>
-      <w:pPr>
-        <w:numPr>
-          <w:ilvl w:val="1"/>
-          <w:numId w:val="21"/>
-        </w:numPr>
-        <w:spacing w:after="97" w:line="360" w:lineRule="auto"/>
-        <w:ind w:hanging="264"/>
-        <w:jc w:val="both"/>
-        <w:rPr>
-          <w:color w:val="000000" w:themeColor="text1"/>
-        </w:rPr>
-      </w:pPr>
-      <w:r>
-        <w:rPr>
-          <w:color w:val="000000" w:themeColor="text1"/>
-        </w:rPr>
-        <w:t xml:space="preserve">Đối với các trường hợp đặc biệt như: chuyển phòng, nghỉ chế độ thì các dữ liệu liên quan sẽ được xử lý tuỳ theo yêu cầu cụ thể của người quản lý. </w:t>
-      </w:r>
-    </w:p>
-    <w:p>
-      <w:pPr>
-        <w:numPr>
-          <w:ilvl w:val="1"/>
-          <w:numId w:val="21"/>
-        </w:numPr>
-        <w:spacing w:after="95" w:line="360" w:lineRule="auto"/>
-        <w:ind w:hanging="264"/>
-        <w:jc w:val="both"/>
-        <w:rPr>
-          <w:color w:val="000000" w:themeColor="text1"/>
-        </w:rPr>
-      </w:pPr>
-      <w:r>
-        <w:rPr>
-          <w:color w:val="000000" w:themeColor="text1"/>
-        </w:rPr>
-        <w:t xml:space="preserve">Công tác theo dõi diễn biến lương của người lao động sẽ lấy các dữ liệu liên quan từ kho dữ liệu hồ sơ cùng các quy định về lương của nhà nước để áp dụng cho người lao động cụ thể sau đó tất cả dữ liệu sẽ được đẩy vào kho dữ liệu lương. </w:t>
+        <w:spacing w:line="360" w:lineRule="auto"/>
+        <w:ind w:left="1134"/>
+        <w:jc w:val="both"/>
+        <w:rPr>
+          <w:b/>
+          <w:bCs/>
+          <w:lang w:val="en-US"/>
+        </w:rPr>
+      </w:pPr>
+      <w:r>
+        <w:rPr>
+          <w:b/>
+          <w:bCs/>
+          <w:lang w:val="en-US"/>
+        </w:rPr>
+        <w:t>Quản lý lương</w:t>
+      </w:r>
+      <w:r>
+        <w:rPr>
+          <w:b/>
+          <w:bCs/>
+          <w:lang w:val="en-US"/>
+        </w:rPr>
+        <w:t>,</w:t>
+      </w:r>
+      <w:r>
+        <w:rPr>
+          <w:b/>
+          <w:bCs/>
+          <w:lang w:val="en-US"/>
+        </w:rPr>
+        <w:t xml:space="preserve"> thưởng</w:t>
+      </w:r>
+    </w:p>
+    <w:p>
+      <w:pPr>
+        <w:pStyle w:val="ListParagraph"/>
+        <w:spacing w:line="360" w:lineRule="auto"/>
+        <w:ind w:left="709" w:firstLine="567"/>
+        <w:jc w:val="both"/>
+        <w:rPr>
+          <w:lang w:val="en-US"/>
+        </w:rPr>
+      </w:pPr>
+      <w:r>
+        <w:rPr>
+          <w:lang w:val="en-US"/>
+        </w:rPr>
+        <w:t>P</w:t>
+      </w:r>
+      <w:r>
+        <w:rPr>
+          <w:lang w:val="en-US"/>
+        </w:rPr>
+        <w:t xml:space="preserve">hòng kế toán sau khi nhận được báo cáo chấm công đã được </w:t>
+      </w:r>
+      <w:r>
+        <w:rPr>
+          <w:lang w:val="en-US"/>
+        </w:rPr>
+        <w:t>G</w:t>
+      </w:r>
+      <w:r>
+        <w:rPr>
+          <w:lang w:val="en-US"/>
+        </w:rPr>
+        <w:t>iám đốc phê duyệt của phòng nhân sự</w:t>
+      </w:r>
+      <w:r>
+        <w:rPr>
+          <w:lang w:val="en-US"/>
+        </w:rPr>
+        <w:t xml:space="preserve"> sẽ</w:t>
+      </w:r>
+      <w:r>
+        <w:rPr>
+          <w:lang w:val="en-US"/>
+        </w:rPr>
+        <w:t xml:space="preserve"> thực hiện cập nhật các thông tin mức lương căn bản và các khoản phụ cấp, BHYT, BHXH, … để là cơ sở tính lương. </w:t>
+      </w:r>
+      <w:r>
+        <w:rPr>
+          <w:lang w:val="en-US"/>
+        </w:rPr>
+        <w:t xml:space="preserve">Dựa vào </w:t>
+      </w:r>
+      <w:r>
+        <w:rPr>
+          <w:lang w:val="en-US"/>
+        </w:rPr>
+        <w:t>các thông tin được cập nhật phòng kế toán</w:t>
+      </w:r>
+      <w:r>
+        <w:rPr>
+          <w:lang w:val="en-US"/>
+        </w:rPr>
+        <w:t xml:space="preserve"> thực hiện tính lương cho từng nhân viên với đầy đủ các khoản thưởng, phụ cấp, khoản phí phải nộp. Sau khi hoàn tất bảng lương thực</w:t>
+      </w:r>
+      <w:r>
+        <w:rPr>
+          <w:lang w:val="en-US"/>
+        </w:rPr>
+        <w:t xml:space="preserve"> tế</w:t>
+      </w:r>
+      <w:r>
+        <w:rPr>
+          <w:lang w:val="en-US"/>
+        </w:rPr>
+        <w:t xml:space="preserve"> nh</w:t>
+      </w:r>
+      <w:r>
+        <w:rPr>
+          <w:lang w:val="en-US"/>
+        </w:rPr>
+        <w:t xml:space="preserve">ận </w:t>
+      </w:r>
+      <w:r>
+        <w:rPr>
+          <w:lang w:val="en-US"/>
+        </w:rPr>
+        <w:t>được của mỗi nhân viên sẽ được trình lên Giám đốc để kí duyệt</w:t>
+      </w:r>
+      <w:r>
+        <w:rPr>
+          <w:lang w:val="en-US"/>
+        </w:rPr>
+        <w:t xml:space="preserve">. Sau khi bảng lương được duyệt </w:t>
+      </w:r>
+      <w:r>
+        <w:rPr>
+          <w:lang w:val="en-US"/>
+        </w:rPr>
+        <w:lastRenderedPageBreak/>
+        <w:t>nhân viên sẽ nhận được lương. Ngoài ra Giám đốc sẽ nhận được báo cáo về lương, thưởng, BHYT, BHXH phải đóng hàng tháng.</w:t>
       </w:r>
     </w:p>
     <w:p>
@@ -2100,11 +1940,14 @@
           <w:numId w:val="19"/>
         </w:numPr>
         <w:spacing w:after="95" w:line="360" w:lineRule="auto"/>
+        <w:ind w:left="567"/>
         <w:jc w:val="both"/>
         <w:rPr>
           <w:b/>
           <w:bCs/>
           <w:color w:val="000000" w:themeColor="text1"/>
+          <w:sz w:val="32"/>
+          <w:szCs w:val="32"/>
           <w:lang w:val="en-GB"/>
         </w:rPr>
       </w:pPr>
@@ -2113,16 +1956,319 @@
           <w:b/>
           <w:bCs/>
           <w:color w:val="000000" w:themeColor="text1"/>
-          <w:lang w:val="en-GB"/>
-        </w:rPr>
-        <w:t>Công thức tính lương</w:t>
+          <w:sz w:val="32"/>
+          <w:szCs w:val="32"/>
+          <w:lang w:val="en-GB"/>
+        </w:rPr>
+        <w:t>Mô tả các chức năng của bài toán</w:t>
       </w:r>
     </w:p>
     <w:p>
       <w:pPr>
         <w:pStyle w:val="ListParagraph"/>
         <w:spacing w:after="95" w:line="360" w:lineRule="auto"/>
-        <w:ind w:left="0"/>
+        <w:jc w:val="both"/>
+        <w:rPr>
+          <w:color w:val="000000" w:themeColor="text1"/>
+          <w:lang w:val="en-GB"/>
+        </w:rPr>
+      </w:pPr>
+      <w:r>
+        <w:rPr>
+          <w:b/>
+          <w:bCs/>
+          <w:color w:val="000000" w:themeColor="text1"/>
+          <w:lang w:val="en-GB"/>
+        </w:rPr>
+        <w:t xml:space="preserve">+ </w:t>
+      </w:r>
+      <w:r>
+        <w:rPr>
+          <w:color w:val="000000" w:themeColor="text1"/>
+          <w:lang w:val="en-GB"/>
+        </w:rPr>
+        <w:t>Thêm, xóa, cập nhật thông tin nhân viên</w:t>
+      </w:r>
+    </w:p>
+    <w:p>
+      <w:pPr>
+        <w:pStyle w:val="ListParagraph"/>
+        <w:spacing w:after="95" w:line="360" w:lineRule="auto"/>
+        <w:jc w:val="both"/>
+        <w:rPr>
+          <w:color w:val="000000" w:themeColor="text1"/>
+          <w:lang w:val="en-GB"/>
+        </w:rPr>
+      </w:pPr>
+      <w:r>
+        <w:rPr>
+          <w:color w:val="000000" w:themeColor="text1"/>
+          <w:lang w:val="en-GB"/>
+        </w:rPr>
+        <w:t>+ Thêm, xóa, cập nhật phòng ban hoặc bộ phận khi công ty phát sinh thêm các bộ phận hoặc phòng ban mới</w:t>
+      </w:r>
+    </w:p>
+    <w:p>
+      <w:pPr>
+        <w:pStyle w:val="ListParagraph"/>
+        <w:spacing w:after="95" w:line="360" w:lineRule="auto"/>
+        <w:jc w:val="both"/>
+        <w:rPr>
+          <w:color w:val="000000" w:themeColor="text1"/>
+          <w:lang w:val="en-GB"/>
+        </w:rPr>
+      </w:pPr>
+      <w:r>
+        <w:rPr>
+          <w:color w:val="000000" w:themeColor="text1"/>
+          <w:lang w:val="en-GB"/>
+        </w:rPr>
+        <w:t>+ Quản lý danh mục cho công ty như trình độ, chức danh, loại hợp đồng….</w:t>
+      </w:r>
+    </w:p>
+    <w:p>
+      <w:pPr>
+        <w:pStyle w:val="ListParagraph"/>
+        <w:spacing w:after="95" w:line="360" w:lineRule="auto"/>
+        <w:jc w:val="both"/>
+        <w:rPr>
+          <w:color w:val="000000" w:themeColor="text1"/>
+          <w:lang w:val="en-GB"/>
+        </w:rPr>
+      </w:pPr>
+      <w:r>
+        <w:rPr>
+          <w:color w:val="000000" w:themeColor="text1"/>
+          <w:lang w:val="en-GB"/>
+        </w:rPr>
+        <w:t>+ Quản lý chế độ cho nhân viên giúp cho nhân viên được hưởng các chế độ ưu đãi cũng công ty</w:t>
+      </w:r>
+    </w:p>
+    <w:p>
+      <w:pPr>
+        <w:pStyle w:val="ListParagraph"/>
+        <w:spacing w:after="95" w:line="360" w:lineRule="auto"/>
+        <w:jc w:val="both"/>
+        <w:rPr>
+          <w:color w:val="000000" w:themeColor="text1"/>
+          <w:lang w:val="en-GB"/>
+        </w:rPr>
+      </w:pPr>
+      <w:r>
+        <w:rPr>
+          <w:color w:val="000000" w:themeColor="text1"/>
+          <w:lang w:val="en-GB"/>
+        </w:rPr>
+        <w:t>+ Quản lý chấm công</w:t>
+      </w:r>
+    </w:p>
+    <w:p>
+      <w:pPr>
+        <w:pStyle w:val="ListParagraph"/>
+        <w:spacing w:after="95" w:line="360" w:lineRule="auto"/>
+        <w:jc w:val="both"/>
+        <w:rPr>
+          <w:color w:val="000000" w:themeColor="text1"/>
+          <w:lang w:val="en-GB"/>
+        </w:rPr>
+      </w:pPr>
+      <w:r>
+        <w:rPr>
+          <w:color w:val="000000" w:themeColor="text1"/>
+          <w:lang w:val="en-GB"/>
+        </w:rPr>
+        <w:t>+ Lập bảng theo dõi chấm công và báo cáo chấm công trong tháng</w:t>
+      </w:r>
+    </w:p>
+    <w:p>
+      <w:pPr>
+        <w:pStyle w:val="ListParagraph"/>
+        <w:spacing w:after="95" w:line="360" w:lineRule="auto"/>
+        <w:jc w:val="both"/>
+        <w:rPr>
+          <w:color w:val="000000" w:themeColor="text1"/>
+          <w:lang w:val="en-GB"/>
+        </w:rPr>
+      </w:pPr>
+      <w:r>
+        <w:rPr>
+          <w:color w:val="000000" w:themeColor="text1"/>
+          <w:lang w:val="en-GB"/>
+        </w:rPr>
+        <w:t>+ Quản lý lương cho nhân viên</w:t>
+      </w:r>
+    </w:p>
+    <w:p>
+      <w:pPr>
+        <w:pStyle w:val="ListParagraph"/>
+        <w:spacing w:after="95" w:line="360" w:lineRule="auto"/>
+        <w:jc w:val="both"/>
+        <w:rPr>
+          <w:color w:val="000000" w:themeColor="text1"/>
+          <w:lang w:val="en-GB"/>
+        </w:rPr>
+      </w:pPr>
+      <w:r>
+        <w:rPr>
+          <w:color w:val="000000" w:themeColor="text1"/>
+          <w:lang w:val="en-GB"/>
+        </w:rPr>
+        <w:t>+ Lập phiếu lương cho từng nhân viên trong công ty</w:t>
+      </w:r>
+    </w:p>
+    <w:p>
+      <w:pPr>
+        <w:pStyle w:val="ListParagraph"/>
+        <w:spacing w:after="95" w:line="360" w:lineRule="auto"/>
+        <w:jc w:val="both"/>
+        <w:rPr>
+          <w:color w:val="000000" w:themeColor="text1"/>
+          <w:lang w:val="en-GB"/>
+        </w:rPr>
+      </w:pPr>
+      <w:r>
+        <w:rPr>
+          <w:color w:val="000000" w:themeColor="text1"/>
+          <w:lang w:val="en-GB"/>
+        </w:rPr>
+        <w:t>+ Quản lý luân chuyển nhân viên</w:t>
+      </w:r>
+    </w:p>
+    <w:p>
+      <w:pPr>
+        <w:pStyle w:val="ListParagraph"/>
+        <w:spacing w:after="95" w:line="360" w:lineRule="auto"/>
+        <w:jc w:val="both"/>
+        <w:rPr>
+          <w:color w:val="000000" w:themeColor="text1"/>
+          <w:lang w:val="en-GB"/>
+        </w:rPr>
+      </w:pPr>
+      <w:r>
+        <w:rPr>
+          <w:color w:val="000000" w:themeColor="text1"/>
+          <w:lang w:val="en-GB"/>
+        </w:rPr>
+        <w:t>+ Tìm kiếm, tra cứu thông tin nhân viên trong công ty</w:t>
+      </w:r>
+    </w:p>
+    <w:p>
+      <w:pPr>
+        <w:pStyle w:val="ListParagraph"/>
+        <w:spacing w:after="95" w:line="360" w:lineRule="auto"/>
+        <w:jc w:val="both"/>
+        <w:rPr>
+          <w:color w:val="000000" w:themeColor="text1"/>
+          <w:lang w:val="en-GB"/>
+        </w:rPr>
+      </w:pPr>
+      <w:r>
+        <w:rPr>
+          <w:color w:val="000000" w:themeColor="text1"/>
+          <w:lang w:val="en-GB"/>
+        </w:rPr>
+        <w:t>+ Thống kê báo cáo danh sách nhân viên</w:t>
+      </w:r>
+    </w:p>
+    <w:p>
+      <w:pPr>
+        <w:pStyle w:val="ListParagraph"/>
+        <w:spacing w:after="95" w:line="360" w:lineRule="auto"/>
+        <w:jc w:val="both"/>
+        <w:rPr>
+          <w:color w:val="000000" w:themeColor="text1"/>
+          <w:lang w:val="en-GB"/>
+        </w:rPr>
+      </w:pPr>
+      <w:r>
+        <w:rPr>
+          <w:color w:val="000000" w:themeColor="text1"/>
+          <w:lang w:val="en-GB"/>
+        </w:rPr>
+        <w:t>+ Lập các báo cáo thuế thu nhập, BHYT, BHXH hàng tháng của nhân viên</w:t>
+      </w:r>
+    </w:p>
+    <w:p>
+      <w:pPr>
+        <w:pStyle w:val="ListParagraph"/>
+        <w:spacing w:after="95" w:line="360" w:lineRule="auto"/>
+        <w:jc w:val="both"/>
+        <w:rPr>
+          <w:color w:val="000000" w:themeColor="text1"/>
+          <w:lang w:val="en-GB"/>
+        </w:rPr>
+      </w:pPr>
+      <w:r>
+        <w:rPr>
+          <w:color w:val="000000" w:themeColor="text1"/>
+          <w:lang w:val="en-GB"/>
+        </w:rPr>
+        <w:t>+ Cập nhật bảo hiểm khi hết hạn</w:t>
+      </w:r>
+    </w:p>
+    <w:p>
+      <w:pPr>
+        <w:pStyle w:val="ListParagraph"/>
+        <w:spacing w:after="95" w:line="360" w:lineRule="auto"/>
+        <w:jc w:val="both"/>
+        <w:rPr>
+          <w:color w:val="000000" w:themeColor="text1"/>
+          <w:lang w:val="en-GB"/>
+        </w:rPr>
+      </w:pPr>
+      <w:r>
+        <w:rPr>
+          <w:b/>
+          <w:bCs/>
+          <w:color w:val="000000" w:themeColor="text1"/>
+          <w:lang w:val="en-GB"/>
+        </w:rPr>
+        <w:t>Phân quyền:</w:t>
+      </w:r>
+      <w:r>
+        <w:rPr>
+          <w:color w:val="000000" w:themeColor="text1"/>
+          <w:lang w:val="en-GB"/>
+        </w:rPr>
+        <w:t xml:space="preserve"> quyền admin toàn quyền với hệ thống. Còn nhân viên không thể tham gia vào việc quyền của các tài khoản khác</w:t>
+      </w:r>
+    </w:p>
+    <w:p>
+      <w:pPr>
+        <w:pStyle w:val="ListParagraph"/>
+        <w:numPr>
+          <w:ilvl w:val="0"/>
+          <w:numId w:val="19"/>
+        </w:numPr>
+        <w:spacing w:after="95" w:line="360" w:lineRule="auto"/>
+        <w:ind w:left="567"/>
+        <w:jc w:val="both"/>
+        <w:rPr>
+          <w:b/>
+          <w:bCs/>
+          <w:color w:val="000000" w:themeColor="text1"/>
+          <w:sz w:val="32"/>
+          <w:szCs w:val="32"/>
+          <w:lang w:val="en-GB"/>
+        </w:rPr>
+      </w:pPr>
+      <w:r>
+        <w:rPr>
+          <w:b/>
+          <w:bCs/>
+          <w:color w:val="000000" w:themeColor="text1"/>
+          <w:sz w:val="32"/>
+          <w:szCs w:val="32"/>
+          <w:lang w:val="en-GB"/>
+        </w:rPr>
+        <w:t>Công thức tính lương</w:t>
+      </w:r>
+    </w:p>
+    <w:p>
+      <w:pPr>
+        <w:pStyle w:val="ListParagraph"/>
+        <w:spacing w:after="95" w:line="360" w:lineRule="auto"/>
+        <w:ind w:left="709"/>
         <w:jc w:val="both"/>
         <w:rPr>
           <w:color w:val="000000" w:themeColor="text1"/>
@@ -2140,7 +2286,7 @@
     <w:p>
       <w:pPr>
         <w:spacing w:line="360" w:lineRule="auto"/>
-        <w:ind w:left="567"/>
+        <w:ind w:left="709"/>
         <w:jc w:val="both"/>
       </w:pPr>
       <w:r>
@@ -2157,7 +2303,7 @@
     <w:p>
       <w:pPr>
         <w:spacing w:line="360" w:lineRule="auto"/>
-        <w:ind w:left="567"/>
+        <w:ind w:left="709"/>
         <w:jc w:val="both"/>
         <w:rPr>
           <w:lang w:val="en-GB"/>
@@ -2168,90 +2314,90 @@
           <w:b/>
           <w:bCs/>
         </w:rPr>
+        <w:t>Lương tăng ca</w:t>
+      </w:r>
+      <w:r>
+        <w:t>: Tiền lương làm việc tăng ca sẽ được tính theo quy định trong Bộ Luật lao động</w:t>
+      </w:r>
+      <w:r>
+        <w:rPr>
+          <w:lang w:val="en-GB"/>
+        </w:rPr>
+        <w:t xml:space="preserve"> 2019</w:t>
+      </w:r>
+    </w:p>
+    <w:p>
+      <w:pPr>
+        <w:spacing w:line="360" w:lineRule="auto"/>
+        <w:ind w:left="709"/>
+        <w:jc w:val="both"/>
+      </w:pPr>
+      <w:r>
+        <w:t xml:space="preserve">+ Làm thêm vào ngày thường: </w:t>
+      </w:r>
+      <w:r>
+        <w:rPr>
+          <w:lang w:val="en-GB"/>
+        </w:rPr>
+        <w:t>Lương ngày/8</w:t>
+      </w:r>
+      <w:r>
+        <w:t xml:space="preserve"> * 150% * số giờ làm thêm</w:t>
+      </w:r>
+    </w:p>
+    <w:p>
+      <w:pPr>
+        <w:spacing w:line="360" w:lineRule="auto"/>
+        <w:ind w:left="709"/>
+        <w:jc w:val="both"/>
+      </w:pPr>
+      <w:r>
+        <w:t xml:space="preserve">+ Làm thêm vào ngày chủ nhật: </w:t>
+      </w:r>
+      <w:r>
+        <w:rPr>
+          <w:lang w:val="en-GB"/>
+        </w:rPr>
+        <w:t>Lương ngày/8</w:t>
+      </w:r>
+      <w:r>
+        <w:t xml:space="preserve"> * 200% * số giờ làm thêm</w:t>
+      </w:r>
+    </w:p>
+    <w:p>
+      <w:pPr>
+        <w:spacing w:line="360" w:lineRule="auto"/>
+        <w:ind w:left="709"/>
+        <w:jc w:val="both"/>
+      </w:pPr>
+      <w:r>
+        <w:t xml:space="preserve">+ Làm thêm vào ngày lễ tết: </w:t>
+      </w:r>
+      <w:r>
+        <w:rPr>
+          <w:lang w:val="en-GB"/>
+        </w:rPr>
+        <w:t>Lương ngày/8</w:t>
+      </w:r>
+      <w:r>
+        <w:t xml:space="preserve"> * 300% * số giờ làm thêm</w:t>
+      </w:r>
+    </w:p>
+    <w:p>
+      <w:pPr>
+        <w:spacing w:line="360" w:lineRule="auto"/>
+        <w:ind w:left="709"/>
+        <w:jc w:val="both"/>
+        <w:rPr>
+          <w:lang w:val="en-GB"/>
+        </w:rPr>
+      </w:pPr>
+      <w:r>
+        <w:rPr>
+          <w:b/>
+          <w:bCs/>
+        </w:rPr>
         <w:lastRenderedPageBreak/>
-        <w:t>Lương tăng ca</w:t>
-      </w:r>
-      <w:r>
-        <w:t>: Tiền lương làm việc tăng ca sẽ được tính theo quy định trong Bộ Luật lao động</w:t>
-      </w:r>
-      <w:r>
-        <w:rPr>
-          <w:lang w:val="en-GB"/>
-        </w:rPr>
-        <w:t xml:space="preserve"> 2019</w:t>
-      </w:r>
-    </w:p>
-    <w:p>
-      <w:pPr>
-        <w:spacing w:line="360" w:lineRule="auto"/>
-        <w:ind w:left="567"/>
-        <w:jc w:val="both"/>
-      </w:pPr>
-      <w:r>
-        <w:t xml:space="preserve">+ Làm thêm vào ngày thường: </w:t>
-      </w:r>
-      <w:r>
-        <w:rPr>
-          <w:lang w:val="en-GB"/>
-        </w:rPr>
-        <w:t>Lương ngày/8</w:t>
-      </w:r>
-      <w:r>
-        <w:t xml:space="preserve"> * 150% * số giờ làm thêm</w:t>
-      </w:r>
-    </w:p>
-    <w:p>
-      <w:pPr>
-        <w:spacing w:line="360" w:lineRule="auto"/>
-        <w:ind w:left="567"/>
-        <w:jc w:val="both"/>
-      </w:pPr>
-      <w:r>
-        <w:t xml:space="preserve">+ Làm thêm vào ngày chủ nhật: </w:t>
-      </w:r>
-      <w:r>
-        <w:rPr>
-          <w:lang w:val="en-GB"/>
-        </w:rPr>
-        <w:t>Lương ngày/8</w:t>
-      </w:r>
-      <w:r>
-        <w:t xml:space="preserve"> * 200% * số giờ làm thêm</w:t>
-      </w:r>
-    </w:p>
-    <w:p>
-      <w:pPr>
-        <w:spacing w:line="360" w:lineRule="auto"/>
-        <w:ind w:left="567"/>
-        <w:jc w:val="both"/>
-      </w:pPr>
-      <w:r>
-        <w:t xml:space="preserve">+ Làm thêm vào ngày lễ tết: </w:t>
-      </w:r>
-      <w:r>
-        <w:rPr>
-          <w:lang w:val="en-GB"/>
-        </w:rPr>
-        <w:t>Lương ngày/8</w:t>
-      </w:r>
-      <w:r>
-        <w:t xml:space="preserve"> * 300% * số giờ làm thêm</w:t>
-      </w:r>
-    </w:p>
-    <w:p>
-      <w:pPr>
-        <w:spacing w:line="360" w:lineRule="auto"/>
-        <w:ind w:left="567"/>
-        <w:jc w:val="both"/>
-        <w:rPr>
-          <w:lang w:val="en-GB"/>
-        </w:rPr>
-      </w:pPr>
-      <w:r>
-        <w:rPr>
-          <w:b/>
-          <w:bCs/>
-        </w:rPr>
         <w:t>Lương phụ cấp</w:t>
       </w:r>
       <w:r>
@@ -2565,7 +2711,7 @@
     <w:p>
       <w:pPr>
         <w:spacing w:before="240" w:line="360" w:lineRule="auto"/>
-        <w:ind w:left="567"/>
+        <w:ind w:left="709"/>
         <w:jc w:val="both"/>
       </w:pPr>
       <w:r>
@@ -2597,7 +2743,7 @@
     <w:p>
       <w:pPr>
         <w:spacing w:line="360" w:lineRule="auto"/>
-        <w:ind w:left="567"/>
+        <w:ind w:left="709"/>
         <w:jc w:val="both"/>
         <w:rPr>
           <w:b/>
@@ -2725,7 +2871,6 @@
         <w:jc w:val="both"/>
       </w:pPr>
       <w:r>
-        <w:lastRenderedPageBreak/>
         <w:t>Lương tăng ca = 0</w:t>
       </w:r>
     </w:p>
@@ -2765,6 +2910,7 @@
         <w:jc w:val="both"/>
       </w:pPr>
       <w:r>
+        <w:lastRenderedPageBreak/>
         <w:t>⇒ Lương ông A nhận được = 500*20 + 0 + 800 + 0 - 5000 = 5tr800 nghìn</w:t>
       </w:r>
     </w:p>
@@ -2776,10 +2922,13 @@
           <w:numId w:val="19"/>
         </w:numPr>
         <w:spacing w:line="360" w:lineRule="auto"/>
+        <w:ind w:left="567"/>
         <w:jc w:val="both"/>
         <w:rPr>
           <w:b/>
           <w:bCs/>
+          <w:sz w:val="32"/>
+          <w:szCs w:val="32"/>
           <w:lang w:val="en-GB"/>
         </w:rPr>
       </w:pPr>
@@ -2787,6 +2936,8 @@
         <w:rPr>
           <w:b/>
           <w:bCs/>
+          <w:sz w:val="32"/>
+          <w:szCs w:val="32"/>
           <w:lang w:val="en-GB"/>
         </w:rPr>
         <w:t>Bảo hiểm</w:t>
@@ -2914,17 +3065,21 @@
       </w:pPr>
       <w:r>
         <w:rPr>
-          <w:b/>
-          <w:bCs/>
-          <w:lang w:val="en-GB"/>
-        </w:rPr>
-        <w:t>Vậy</w:t>
-      </w:r>
-      <w:r>
-        <w:rPr>
-          <w:lang w:val="en-GB"/>
-        </w:rPr>
-        <w:t xml:space="preserve"> nếu theo công thức trên ta có thể tính được tiền lương tháng thực tế của nhân viên là:</w:t>
+          <w:lang w:val="en-GB"/>
+        </w:rPr>
+        <w:t xml:space="preserve">Vậy </w:t>
+      </w:r>
+      <w:r>
+        <w:rPr>
+          <w:lang w:val="en-GB"/>
+        </w:rPr>
+        <w:t>nếu theo công thức trên ta có thể tính được tiền lương tháng thực tế của nhân viên là:</w:t>
+      </w:r>
+      <w:r>
+        <w:rPr>
+          <w:lang w:val="en-GB"/>
+        </w:rPr>
+        <w:t xml:space="preserve"> </w:t>
       </w:r>
     </w:p>
     <w:p>
@@ -2977,10 +3132,13 @@
           <w:numId w:val="19"/>
         </w:numPr>
         <w:spacing w:line="360" w:lineRule="auto"/>
+        <w:ind w:left="567"/>
         <w:jc w:val="both"/>
         <w:rPr>
           <w:b/>
           <w:bCs/>
+          <w:sz w:val="32"/>
+          <w:szCs w:val="32"/>
           <w:lang w:val="en-GB"/>
         </w:rPr>
       </w:pPr>
@@ -2988,6 +3146,8 @@
         <w:rPr>
           <w:b/>
           <w:bCs/>
+          <w:sz w:val="32"/>
+          <w:szCs w:val="32"/>
           <w:lang w:val="en-GB"/>
         </w:rPr>
         <w:t>Thời hạn trả lương</w:t>
@@ -3950,9 +4110,9 @@
   </w:abstractNum>
   <w:abstractNum w:abstractNumId="7" w15:restartNumberingAfterBreak="0">
     <w:nsid w:val="34DD44BE"/>
-    <w:multiLevelType w:val="hybridMultilevel"/>
-    <w:tmpl w:val="C12E9B3A"/>
-    <w:lvl w:ilvl="0" w:tplc="0809000F">
+    <w:multiLevelType w:val="multilevel"/>
+    <w:tmpl w:val="9020AF00"/>
+    <w:lvl w:ilvl="0">
       <w:start w:val="1"/>
       <w:numFmt w:val="decimal"/>
       <w:lvlText w:val="%1."/>
@@ -3964,77 +4124,109 @@
         <w:rFonts w:hint="default"/>
       </w:rPr>
     </w:lvl>
-    <w:lvl w:ilvl="1" w:tplc="08090019" w:tentative="1">
-      <w:start w:val="1"/>
-      <w:numFmt w:val="lowerLetter"/>
-      <w:lvlText w:val="%2."/>
-      <w:lvlJc w:val="left"/>
-      <w:pPr>
-        <w:ind w:left="1440" w:hanging="360"/>
-      </w:pPr>
-    </w:lvl>
-    <w:lvl w:ilvl="2" w:tplc="0809001B" w:tentative="1">
-      <w:start w:val="1"/>
-      <w:numFmt w:val="lowerRoman"/>
-      <w:lvlText w:val="%3."/>
-      <w:lvlJc w:val="right"/>
-      <w:pPr>
-        <w:ind w:left="2160" w:hanging="180"/>
-      </w:pPr>
-    </w:lvl>
-    <w:lvl w:ilvl="3" w:tplc="0809000F" w:tentative="1">
+    <w:lvl w:ilvl="1">
       <w:start w:val="1"/>
       <w:numFmt w:val="decimal"/>
-      <w:lvlText w:val="%4."/>
-      <w:lvlJc w:val="left"/>
-      <w:pPr>
-        <w:ind w:left="2880" w:hanging="360"/>
-      </w:pPr>
-    </w:lvl>
-    <w:lvl w:ilvl="4" w:tplc="08090019" w:tentative="1">
-      <w:start w:val="1"/>
-      <w:numFmt w:val="lowerLetter"/>
-      <w:lvlText w:val="%5."/>
-      <w:lvlJc w:val="left"/>
-      <w:pPr>
-        <w:ind w:left="3600" w:hanging="360"/>
-      </w:pPr>
-    </w:lvl>
-    <w:lvl w:ilvl="5" w:tplc="0809001B" w:tentative="1">
-      <w:start w:val="1"/>
-      <w:numFmt w:val="lowerRoman"/>
-      <w:lvlText w:val="%6."/>
-      <w:lvlJc w:val="right"/>
-      <w:pPr>
-        <w:ind w:left="4320" w:hanging="180"/>
-      </w:pPr>
-    </w:lvl>
-    <w:lvl w:ilvl="6" w:tplc="0809000F" w:tentative="1">
+      <w:isLgl/>
+      <w:lvlText w:val="%1.%2"/>
+      <w:lvlJc w:val="left"/>
+      <w:pPr>
+        <w:ind w:left="1140" w:hanging="420"/>
+      </w:pPr>
+      <w:rPr>
+        <w:rFonts w:hint="default"/>
+      </w:rPr>
+    </w:lvl>
+    <w:lvl w:ilvl="2">
       <w:start w:val="1"/>
       <w:numFmt w:val="decimal"/>
-      <w:lvlText w:val="%7."/>
-      <w:lvlJc w:val="left"/>
-      <w:pPr>
-        <w:ind w:left="5040" w:hanging="360"/>
-      </w:pPr>
-    </w:lvl>
-    <w:lvl w:ilvl="7" w:tplc="08090019" w:tentative="1">
-      <w:start w:val="1"/>
-      <w:numFmt w:val="lowerLetter"/>
-      <w:lvlText w:val="%8."/>
-      <w:lvlJc w:val="left"/>
-      <w:pPr>
-        <w:ind w:left="5760" w:hanging="360"/>
-      </w:pPr>
-    </w:lvl>
-    <w:lvl w:ilvl="8" w:tplc="0809001B" w:tentative="1">
-      <w:start w:val="1"/>
-      <w:numFmt w:val="lowerRoman"/>
-      <w:lvlText w:val="%9."/>
-      <w:lvlJc w:val="right"/>
-      <w:pPr>
-        <w:ind w:left="6480" w:hanging="180"/>
-      </w:pPr>
+      <w:isLgl/>
+      <w:lvlText w:val="%1.%2.%3"/>
+      <w:lvlJc w:val="left"/>
+      <w:pPr>
+        <w:ind w:left="1800" w:hanging="720"/>
+      </w:pPr>
+      <w:rPr>
+        <w:rFonts w:hint="default"/>
+      </w:rPr>
+    </w:lvl>
+    <w:lvl w:ilvl="3">
+      <w:start w:val="1"/>
+      <w:numFmt w:val="decimal"/>
+      <w:isLgl/>
+      <w:lvlText w:val="%1.%2.%3.%4"/>
+      <w:lvlJc w:val="left"/>
+      <w:pPr>
+        <w:ind w:left="2520" w:hanging="1080"/>
+      </w:pPr>
+      <w:rPr>
+        <w:rFonts w:hint="default"/>
+      </w:rPr>
+    </w:lvl>
+    <w:lvl w:ilvl="4">
+      <w:start w:val="1"/>
+      <w:numFmt w:val="decimal"/>
+      <w:isLgl/>
+      <w:lvlText w:val="%1.%2.%3.%4.%5"/>
+      <w:lvlJc w:val="left"/>
+      <w:pPr>
+        <w:ind w:left="2880" w:hanging="1080"/>
+      </w:pPr>
+      <w:rPr>
+        <w:rFonts w:hint="default"/>
+      </w:rPr>
+    </w:lvl>
+    <w:lvl w:ilvl="5">
+      <w:start w:val="1"/>
+      <w:numFmt w:val="decimal"/>
+      <w:isLgl/>
+      <w:lvlText w:val="%1.%2.%3.%4.%5.%6"/>
+      <w:lvlJc w:val="left"/>
+      <w:pPr>
+        <w:ind w:left="3600" w:hanging="1440"/>
+      </w:pPr>
+      <w:rPr>
+        <w:rFonts w:hint="default"/>
+      </w:rPr>
+    </w:lvl>
+    <w:lvl w:ilvl="6">
+      <w:start w:val="1"/>
+      <w:numFmt w:val="decimal"/>
+      <w:isLgl/>
+      <w:lvlText w:val="%1.%2.%3.%4.%5.%6.%7"/>
+      <w:lvlJc w:val="left"/>
+      <w:pPr>
+        <w:ind w:left="3960" w:hanging="1440"/>
+      </w:pPr>
+      <w:rPr>
+        <w:rFonts w:hint="default"/>
+      </w:rPr>
+    </w:lvl>
+    <w:lvl w:ilvl="7">
+      <w:start w:val="1"/>
+      <w:numFmt w:val="decimal"/>
+      <w:isLgl/>
+      <w:lvlText w:val="%1.%2.%3.%4.%5.%6.%7.%8"/>
+      <w:lvlJc w:val="left"/>
+      <w:pPr>
+        <w:ind w:left="4680" w:hanging="1800"/>
+      </w:pPr>
+      <w:rPr>
+        <w:rFonts w:hint="default"/>
+      </w:rPr>
+    </w:lvl>
+    <w:lvl w:ilvl="8">
+      <w:start w:val="1"/>
+      <w:numFmt w:val="decimal"/>
+      <w:isLgl/>
+      <w:lvlText w:val="%1.%2.%3.%4.%5.%6.%7.%8.%9"/>
+      <w:lvlJc w:val="left"/>
+      <w:pPr>
+        <w:ind w:left="5400" w:hanging="2160"/>
+      </w:pPr>
+      <w:rPr>
+        <w:rFonts w:hint="default"/>
+      </w:rPr>
     </w:lvl>
   </w:abstractNum>
   <w:abstractNum w:abstractNumId="8" w15:restartNumberingAfterBreak="0">

</xml_diff>